<commit_message>
Ajustes no fonte para exibir lista de pendências dos portais da api da sp turismo.
</commit_message>
<xml_diff>
--- a/Documentos/MIT044 - Emissão de Certidoes.docx
+++ b/Documentos/MIT044 - Emissão de Certidoes.docx
@@ -55,14 +55,14 @@
                         </a:ln>
                         <a:extLst>
                           <a:ext uri="{909E8E84-426E-40dd-AFC4-6F175D3DCCD1}">
-                            <a14:hiddenFill xmlns="" xmlns:mo="http://schemas.microsoft.com/office/mac/office/2008/main" xmlns:mv="urn:schemas-microsoft-com:mac:vml" xmlns:o="urn:schemas-microsoft-com:office:office" xmlns:v="urn:schemas-microsoft-com:vml" xmlns:w10="urn:schemas-microsoft-com:office:word" xmlns:w="http://schemas.openxmlformats.org/wordprocessingml/2006/main" xmlns:a14="http://schemas.microsoft.com/office/drawing/2010/main">
+                            <a14:hiddenFill xmlns:a14="http://schemas.microsoft.com/office/drawing/2010/main" xmlns:w="http://schemas.openxmlformats.org/wordprocessingml/2006/main" xmlns:w10="urn:schemas-microsoft-com:office:word" xmlns:v="urn:schemas-microsoft-com:vml" xmlns:o="urn:schemas-microsoft-com:office:office" xmlns:mv="urn:schemas-microsoft-com:mac:vml" xmlns:mo="http://schemas.microsoft.com/office/mac/office/2008/main" xmlns="">
                               <a:solidFill>
                                 <a:srgbClr val="FFFFFF"/>
                               </a:solidFill>
                             </a14:hiddenFill>
                           </a:ext>
                           <a:ext uri="{91240B29-F687-4f45-9708-019B960494DF}">
-                            <a14:hiddenLine xmlns="" xmlns:mo="http://schemas.microsoft.com/office/mac/office/2008/main" xmlns:mv="urn:schemas-microsoft-com:mac:vml" xmlns:o="urn:schemas-microsoft-com:office:office" xmlns:v="urn:schemas-microsoft-com:vml" xmlns:w10="urn:schemas-microsoft-com:office:word" xmlns:w="http://schemas.openxmlformats.org/wordprocessingml/2006/main" xmlns:a14="http://schemas.microsoft.com/office/drawing/2010/main" w="9525">
+                            <a14:hiddenLine xmlns:a14="http://schemas.microsoft.com/office/drawing/2010/main" xmlns:w="http://schemas.openxmlformats.org/wordprocessingml/2006/main" xmlns:w10="urn:schemas-microsoft-com:office:word" xmlns:v="urn:schemas-microsoft-com:vml" xmlns:o="urn:schemas-microsoft-com:office:office" xmlns:mv="urn:schemas-microsoft-com:mac:vml" xmlns:mo="http://schemas.microsoft.com/office/mac/office/2008/main" xmlns="" w="9525">
                               <a:solidFill>
                                 <a:srgbClr val="000000"/>
                               </a:solidFill>
@@ -268,14 +268,14 @@
                         </a:ln>
                         <a:extLst>
                           <a:ext uri="{909E8E84-426E-40dd-AFC4-6F175D3DCCD1}">
-                            <a14:hiddenFill xmlns="" xmlns:mo="http://schemas.microsoft.com/office/mac/office/2008/main" xmlns:mv="urn:schemas-microsoft-com:mac:vml" xmlns:o="urn:schemas-microsoft-com:office:office" xmlns:v="urn:schemas-microsoft-com:vml" xmlns:w10="urn:schemas-microsoft-com:office:word" xmlns:w="http://schemas.openxmlformats.org/wordprocessingml/2006/main" xmlns:a14="http://schemas.microsoft.com/office/drawing/2010/main">
+                            <a14:hiddenFill xmlns:a14="http://schemas.microsoft.com/office/drawing/2010/main" xmlns:w="http://schemas.openxmlformats.org/wordprocessingml/2006/main" xmlns:w10="urn:schemas-microsoft-com:office:word" xmlns:v="urn:schemas-microsoft-com:vml" xmlns:o="urn:schemas-microsoft-com:office:office" xmlns:mv="urn:schemas-microsoft-com:mac:vml" xmlns:mo="http://schemas.microsoft.com/office/mac/office/2008/main" xmlns="">
                               <a:solidFill>
                                 <a:srgbClr val="FFFFFF"/>
                               </a:solidFill>
                             </a14:hiddenFill>
                           </a:ext>
                           <a:ext uri="{91240B29-F687-4f45-9708-019B960494DF}">
-                            <a14:hiddenLine xmlns="" xmlns:mo="http://schemas.microsoft.com/office/mac/office/2008/main" xmlns:mv="urn:schemas-microsoft-com:mac:vml" xmlns:o="urn:schemas-microsoft-com:office:office" xmlns:v="urn:schemas-microsoft-com:vml" xmlns:w10="urn:schemas-microsoft-com:office:word" xmlns:w="http://schemas.openxmlformats.org/wordprocessingml/2006/main" xmlns:a14="http://schemas.microsoft.com/office/drawing/2010/main" w="9525">
+                            <a14:hiddenLine xmlns:a14="http://schemas.microsoft.com/office/drawing/2010/main" xmlns:w="http://schemas.openxmlformats.org/wordprocessingml/2006/main" xmlns:w10="urn:schemas-microsoft-com:office:word" xmlns:v="urn:schemas-microsoft-com:vml" xmlns:o="urn:schemas-microsoft-com:office:office" xmlns:mv="urn:schemas-microsoft-com:mac:vml" xmlns:mo="http://schemas.microsoft.com/office/mac/office/2008/main" xmlns="" w="9525">
                               <a:solidFill>
                                 <a:srgbClr val="000000"/>
                               </a:solidFill>
@@ -1859,6 +1859,14 @@
                 <w:b/>
                 <w:lang w:eastAsia="pt-BR"/>
               </w:rPr>
+              <w:fldChar w:fldCharType="separate"/>
+            </w:r>
+            <w:r>
+              <w:rPr>
+                <w:rFonts w:eastAsia="Times New Roman"/>
+                <w:b/>
+                <w:lang w:eastAsia="pt-BR"/>
+              </w:rPr>
               <w:fldChar w:fldCharType="end"/>
             </w:r>
             <w:bookmarkEnd w:id="4"/>
@@ -2021,6 +2029,14 @@
                 <w:b/>
                 <w:lang w:eastAsia="pt-BR"/>
               </w:rPr>
+              <w:fldChar w:fldCharType="separate"/>
+            </w:r>
+            <w:r>
+              <w:rPr>
+                <w:rFonts w:eastAsia="Times New Roman" w:cs="Tahoma"/>
+                <w:b/>
+                <w:lang w:eastAsia="pt-BR"/>
+              </w:rPr>
               <w:fldChar w:fldCharType="end"/>
             </w:r>
             <w:bookmarkEnd w:id="5"/>
@@ -3084,7 +3100,21 @@
         <w:jc w:val="left"/>
       </w:pPr>
       <w:r>
-        <w:t>Será necessário cadastrar o seguinte campo no configurador:</w:t>
+        <w:t>Será</w:t>
+      </w:r>
+      <w:r>
+        <w:t xml:space="preserve"> necessário cadastrar o</w:t>
+      </w:r>
+      <w:r>
+        <w:t xml:space="preserve"> campo </w:t>
+      </w:r>
+      <w:bookmarkStart w:id="15" w:name="_GoBack"/>
+      <w:bookmarkEnd w:id="15"/>
+      <w:r>
+        <w:t xml:space="preserve">A2_XSITLOG </w:t>
+      </w:r>
+      <w:r>
+        <w:t>no configurador:</w:t>
       </w:r>
       <w:r>
         <w:br/>
@@ -3525,8 +3555,8 @@
           <w:lang w:eastAsia="pt-BR"/>
         </w:rPr>
       </w:pPr>
-      <w:bookmarkStart w:id="15" w:name="_Toc444764037"/>
-      <w:bookmarkStart w:id="16" w:name="_Toc468457724"/>
+      <w:bookmarkStart w:id="16" w:name="_Toc444764037"/>
+      <w:bookmarkStart w:id="17" w:name="_Toc468457724"/>
       <w:r>
         <w:rPr>
           <w:sz w:val="32"/>
@@ -3534,8 +3564,8 @@
         </w:rPr>
         <w:t>Aprovação</w:t>
       </w:r>
-      <w:bookmarkEnd w:id="15"/>
       <w:bookmarkEnd w:id="16"/>
+      <w:bookmarkEnd w:id="17"/>
     </w:p>
     <w:p>
       <w:pPr>
@@ -3725,8 +3755,6 @@
               </w:rPr>
               <w:t>2016</w:t>
             </w:r>
-            <w:bookmarkStart w:id="17" w:name="_GoBack"/>
-            <w:bookmarkEnd w:id="17"/>
           </w:p>
         </w:tc>
       </w:tr>
@@ -3840,14 +3868,14 @@
                       <a:effectLst/>
                       <a:extLst>
                         <a:ext uri="{909E8E84-426E-40dd-AFC4-6F175D3DCCD1}">
-                          <a14:hiddenFill xmlns="" xmlns:mo="http://schemas.microsoft.com/office/mac/office/2008/main" xmlns:mv="urn:schemas-microsoft-com:mac:vml" xmlns:o="urn:schemas-microsoft-com:office:office" xmlns:v="urn:schemas-microsoft-com:vml" xmlns:w10="urn:schemas-microsoft-com:office:word" xmlns:w="http://schemas.openxmlformats.org/wordprocessingml/2006/main" xmlns:a14="http://schemas.microsoft.com/office/drawing/2010/main">
+                          <a14:hiddenFill xmlns:a14="http://schemas.microsoft.com/office/drawing/2010/main" xmlns:w="http://schemas.openxmlformats.org/wordprocessingml/2006/main" xmlns:w10="urn:schemas-microsoft-com:office:word" xmlns:v="urn:schemas-microsoft-com:vml" xmlns:o="urn:schemas-microsoft-com:office:office" xmlns:mv="urn:schemas-microsoft-com:mac:vml" xmlns:mo="http://schemas.microsoft.com/office/mac/office/2008/main" xmlns="">
                             <a:solidFill>
                               <a:srgbClr val="808080"/>
                             </a:solidFill>
                           </a14:hiddenFill>
                         </a:ext>
                         <a:ext uri="{91240B29-F687-4f45-9708-019B960494DF}">
-                          <a14:hiddenLine xmlns="" xmlns:mo="http://schemas.microsoft.com/office/mac/office/2008/main" xmlns:mv="urn:schemas-microsoft-com:mac:vml" xmlns:o="urn:schemas-microsoft-com:office:office" xmlns:v="urn:schemas-microsoft-com:vml" xmlns:w10="urn:schemas-microsoft-com:office:word" xmlns:w="http://schemas.openxmlformats.org/wordprocessingml/2006/main" xmlns:a14="http://schemas.microsoft.com/office/drawing/2010/main" w="12700">
+                          <a14:hiddenLine xmlns:a14="http://schemas.microsoft.com/office/drawing/2010/main" xmlns:w="http://schemas.openxmlformats.org/wordprocessingml/2006/main" xmlns:w10="urn:schemas-microsoft-com:office:word" xmlns:v="urn:schemas-microsoft-com:vml" xmlns:o="urn:schemas-microsoft-com:office:office" xmlns:mv="urn:schemas-microsoft-com:mac:vml" xmlns:mo="http://schemas.microsoft.com/office/mac/office/2008/main" xmlns="" w="12700">
                             <a:solidFill>
                               <a:srgbClr val="4F81BD"/>
                             </a:solidFill>
@@ -3857,7 +3885,7 @@
                           </a14:hiddenLine>
                         </a:ext>
                         <a:ext uri="{AF507438-7753-43e0-B8FC-AC1667EBCBE1}">
-                          <a14:hiddenEffects xmlns="" xmlns:mo="http://schemas.microsoft.com/office/mac/office/2008/main" xmlns:mv="urn:schemas-microsoft-com:mac:vml" xmlns:o="urn:schemas-microsoft-com:office:office" xmlns:v="urn:schemas-microsoft-com:vml" xmlns:w10="urn:schemas-microsoft-com:office:word" xmlns:w="http://schemas.openxmlformats.org/wordprocessingml/2006/main" xmlns:a14="http://schemas.microsoft.com/office/drawing/2010/main">
+                          <a14:hiddenEffects xmlns:a14="http://schemas.microsoft.com/office/drawing/2010/main" xmlns:w="http://schemas.openxmlformats.org/wordprocessingml/2006/main" xmlns:w10="urn:schemas-microsoft-com:office:word" xmlns:v="urn:schemas-microsoft-com:vml" xmlns:o="urn:schemas-microsoft-com:office:office" xmlns:mv="urn:schemas-microsoft-com:mac:vml" xmlns:mo="http://schemas.microsoft.com/office/mac/office/2008/main" xmlns="">
                             <a:effectLst>
                               <a:outerShdw blurRad="63500" dist="29783" dir="3885598" algn="ctr" rotWithShape="0">
                                 <a:srgbClr val="243F60">
@@ -3868,10 +3896,10 @@
                           </a14:hiddenEffects>
                         </a:ext>
                         <a:ext uri="{FAA26D3D-D897-4be2-8F04-BA451C77F1D7}">
-                          <ma14:placeholderFlag xmlns="" xmlns:mo="http://schemas.microsoft.com/office/mac/office/2008/main" xmlns:mv="urn:schemas-microsoft-com:mac:vml" xmlns:o="urn:schemas-microsoft-com:office:office" xmlns:v="urn:schemas-microsoft-com:vml" xmlns:w10="urn:schemas-microsoft-com:office:word" xmlns:w="http://schemas.openxmlformats.org/wordprocessingml/2006/main" xmlns:ma14="http://schemas.microsoft.com/office/mac/drawingml/2011/main"/>
+                          <ma14:placeholderFlag xmlns:ma14="http://schemas.microsoft.com/office/mac/drawingml/2011/main" xmlns:w="http://schemas.openxmlformats.org/wordprocessingml/2006/main" xmlns:w10="urn:schemas-microsoft-com:office:word" xmlns:v="urn:schemas-microsoft-com:vml" xmlns:o="urn:schemas-microsoft-com:office:office" xmlns:mv="urn:schemas-microsoft-com:mac:vml" xmlns:mo="http://schemas.microsoft.com/office/mac/office/2008/main" xmlns=""/>
                         </a:ext>
                         <a:ext uri="{C572A759-6A51-4108-AA02-DFA0A04FC94B}">
-                          <ma14:wrappingTextBoxFlag xmlns="" xmlns:mo="http://schemas.microsoft.com/office/mac/office/2008/main" xmlns:mv="urn:schemas-microsoft-com:mac:vml" xmlns:o="urn:schemas-microsoft-com:office:office" xmlns:v="urn:schemas-microsoft-com:vml" xmlns:w10="urn:schemas-microsoft-com:office:word" xmlns:w="http://schemas.openxmlformats.org/wordprocessingml/2006/main" xmlns:ma14="http://schemas.microsoft.com/office/mac/drawingml/2011/main"/>
+                          <ma14:wrappingTextBoxFlag xmlns:ma14="http://schemas.microsoft.com/office/mac/drawingml/2011/main" xmlns:w="http://schemas.openxmlformats.org/wordprocessingml/2006/main" xmlns:w10="urn:schemas-microsoft-com:office:word" xmlns:v="urn:schemas-microsoft-com:vml" xmlns:o="urn:schemas-microsoft-com:office:office" xmlns:mv="urn:schemas-microsoft-com:mac:vml" xmlns:mo="http://schemas.microsoft.com/office/mac/office/2008/main" xmlns=""/>
                         </a:ext>
                       </a:extLst>
                     </wps:spPr>
@@ -4059,7 +4087,7 @@
                   </a:prstGeom>
                   <a:extLst>
                     <a:ext uri="{FAA26D3D-D897-4be2-8F04-BA451C77F1D7}">
-                      <ma14:placeholderFlag xmlns="" xmlns:mo="http://schemas.microsoft.com/office/mac/office/2008/main" xmlns:mv="urn:schemas-microsoft-com:mac:vml" xmlns:o="urn:schemas-microsoft-com:office:office" xmlns:v="urn:schemas-microsoft-com:vml" xmlns:w10="urn:schemas-microsoft-com:office:word" xmlns:w="http://schemas.openxmlformats.org/wordprocessingml/2006/main" xmlns:ma14="http://schemas.microsoft.com/office/mac/drawingml/2011/main"/>
+                      <ma14:placeholderFlag xmlns:ma14="http://schemas.microsoft.com/office/mac/drawingml/2011/main" xmlns:w="http://schemas.openxmlformats.org/wordprocessingml/2006/main" xmlns:w10="urn:schemas-microsoft-com:office:word" xmlns:v="urn:schemas-microsoft-com:vml" xmlns:o="urn:schemas-microsoft-com:office:office" xmlns:mv="urn:schemas-microsoft-com:mac:vml" xmlns:mo="http://schemas.microsoft.com/office/mac/office/2008/main" xmlns=""/>
                     </a:ext>
                   </a:extLst>
                 </pic:spPr>
@@ -4119,7 +4147,7 @@
                       <a:effectLst/>
                       <a:extLst>
                         <a:ext uri="{C572A759-6A51-4108-AA02-DFA0A04FC94B}">
-                          <ma14:wrappingTextBoxFlag xmlns="" xmlns:mo="http://schemas.microsoft.com/office/mac/office/2008/main" xmlns:mv="urn:schemas-microsoft-com:mac:vml" xmlns:o="urn:schemas-microsoft-com:office:office" xmlns:v="urn:schemas-microsoft-com:vml" xmlns:w10="urn:schemas-microsoft-com:office:word" xmlns:w="http://schemas.openxmlformats.org/wordprocessingml/2006/main" xmlns:ma14="http://schemas.microsoft.com/office/mac/drawingml/2011/main"/>
+                          <ma14:wrappingTextBoxFlag xmlns:ma14="http://schemas.microsoft.com/office/mac/drawingml/2011/main" xmlns:w="http://schemas.openxmlformats.org/wordprocessingml/2006/main" xmlns:w10="urn:schemas-microsoft-com:office:word" xmlns:v="urn:schemas-microsoft-com:vml" xmlns:o="urn:schemas-microsoft-com:office:office" xmlns:mv="urn:schemas-microsoft-com:mac:vml" xmlns:mo="http://schemas.microsoft.com/office/mac/office/2008/main" xmlns=""/>
                         </a:ext>
                       </a:extLst>
                     </wps:spPr>
@@ -4263,7 +4291,7 @@
                       <a:effectLst/>
                       <a:extLst>
                         <a:ext uri="{C572A759-6A51-4108-AA02-DFA0A04FC94B}">
-                          <ma14:wrappingTextBoxFlag xmlns="" xmlns:mo="http://schemas.microsoft.com/office/mac/office/2008/main" xmlns:mv="urn:schemas-microsoft-com:mac:vml" xmlns:o="urn:schemas-microsoft-com:office:office" xmlns:v="urn:schemas-microsoft-com:vml" xmlns:w10="urn:schemas-microsoft-com:office:word" xmlns:w="http://schemas.openxmlformats.org/wordprocessingml/2006/main" xmlns:ma14="http://schemas.microsoft.com/office/mac/drawingml/2011/main"/>
+                          <ma14:wrappingTextBoxFlag xmlns:ma14="http://schemas.microsoft.com/office/mac/drawingml/2011/main" xmlns:w="http://schemas.openxmlformats.org/wordprocessingml/2006/main" xmlns:w10="urn:schemas-microsoft-com:office:word" xmlns:v="urn:schemas-microsoft-com:vml" xmlns:o="urn:schemas-microsoft-com:office:office" xmlns:mv="urn:schemas-microsoft-com:mac:vml" xmlns:mo="http://schemas.microsoft.com/office/mac/office/2008/main" xmlns=""/>
                         </a:ext>
                       </a:extLst>
                     </wps:spPr>
@@ -4404,7 +4432,7 @@
                   </a:prstGeom>
                   <a:extLst>
                     <a:ext uri="{FAA26D3D-D897-4be2-8F04-BA451C77F1D7}">
-                      <ma14:placeholderFlag xmlns="" xmlns:mo="http://schemas.microsoft.com/office/mac/office/2008/main" xmlns:mv="urn:schemas-microsoft-com:mac:vml" xmlns:o="urn:schemas-microsoft-com:office:office" xmlns:v="urn:schemas-microsoft-com:vml" xmlns:w10="urn:schemas-microsoft-com:office:word" xmlns:w="http://schemas.openxmlformats.org/wordprocessingml/2006/main" xmlns:ma14="http://schemas.microsoft.com/office/mac/drawingml/2011/main"/>
+                      <ma14:placeholderFlag xmlns:ma14="http://schemas.microsoft.com/office/mac/drawingml/2011/main" xmlns:w="http://schemas.openxmlformats.org/wordprocessingml/2006/main" xmlns:w10="urn:schemas-microsoft-com:office:word" xmlns:v="urn:schemas-microsoft-com:vml" xmlns:o="urn:schemas-microsoft-com:office:office" xmlns:mv="urn:schemas-microsoft-com:mac:vml" xmlns:mo="http://schemas.microsoft.com/office/mac/office/2008/main" xmlns=""/>
                     </a:ext>
                   </a:extLst>
                 </pic:spPr>
@@ -4464,14 +4492,14 @@
                       <a:effectLst/>
                       <a:extLst>
                         <a:ext uri="{909E8E84-426E-40dd-AFC4-6F175D3DCCD1}">
-                          <a14:hiddenFill xmlns="" xmlns:mo="http://schemas.microsoft.com/office/mac/office/2008/main" xmlns:mv="urn:schemas-microsoft-com:mac:vml" xmlns:o="urn:schemas-microsoft-com:office:office" xmlns:v="urn:schemas-microsoft-com:vml" xmlns:w10="urn:schemas-microsoft-com:office:word" xmlns:w="http://schemas.openxmlformats.org/wordprocessingml/2006/main" xmlns:a14="http://schemas.microsoft.com/office/drawing/2010/main">
+                          <a14:hiddenFill xmlns:a14="http://schemas.microsoft.com/office/drawing/2010/main" xmlns:w="http://schemas.openxmlformats.org/wordprocessingml/2006/main" xmlns:w10="urn:schemas-microsoft-com:office:word" xmlns:v="urn:schemas-microsoft-com:vml" xmlns:o="urn:schemas-microsoft-com:office:office" xmlns:mv="urn:schemas-microsoft-com:mac:vml" xmlns:mo="http://schemas.microsoft.com/office/mac/office/2008/main" xmlns="">
                             <a:solidFill>
                               <a:srgbClr val="808080"/>
                             </a:solidFill>
                           </a14:hiddenFill>
                         </a:ext>
                         <a:ext uri="{91240B29-F687-4f45-9708-019B960494DF}">
-                          <a14:hiddenLine xmlns="" xmlns:mo="http://schemas.microsoft.com/office/mac/office/2008/main" xmlns:mv="urn:schemas-microsoft-com:mac:vml" xmlns:o="urn:schemas-microsoft-com:office:office" xmlns:v="urn:schemas-microsoft-com:vml" xmlns:w10="urn:schemas-microsoft-com:office:word" xmlns:w="http://schemas.openxmlformats.org/wordprocessingml/2006/main" xmlns:a14="http://schemas.microsoft.com/office/drawing/2010/main" w="12700">
+                          <a14:hiddenLine xmlns:a14="http://schemas.microsoft.com/office/drawing/2010/main" xmlns:w="http://schemas.openxmlformats.org/wordprocessingml/2006/main" xmlns:w10="urn:schemas-microsoft-com:office:word" xmlns:v="urn:schemas-microsoft-com:vml" xmlns:o="urn:schemas-microsoft-com:office:office" xmlns:mv="urn:schemas-microsoft-com:mac:vml" xmlns:mo="http://schemas.microsoft.com/office/mac/office/2008/main" xmlns="" w="12700">
                             <a:solidFill>
                               <a:srgbClr val="4F81BD"/>
                             </a:solidFill>
@@ -4481,7 +4509,7 @@
                           </a14:hiddenLine>
                         </a:ext>
                         <a:ext uri="{AF507438-7753-43e0-B8FC-AC1667EBCBE1}">
-                          <a14:hiddenEffects xmlns="" xmlns:mo="http://schemas.microsoft.com/office/mac/office/2008/main" xmlns:mv="urn:schemas-microsoft-com:mac:vml" xmlns:o="urn:schemas-microsoft-com:office:office" xmlns:v="urn:schemas-microsoft-com:vml" xmlns:w10="urn:schemas-microsoft-com:office:word" xmlns:w="http://schemas.openxmlformats.org/wordprocessingml/2006/main" xmlns:a14="http://schemas.microsoft.com/office/drawing/2010/main">
+                          <a14:hiddenEffects xmlns:a14="http://schemas.microsoft.com/office/drawing/2010/main" xmlns:w="http://schemas.openxmlformats.org/wordprocessingml/2006/main" xmlns:w10="urn:schemas-microsoft-com:office:word" xmlns:v="urn:schemas-microsoft-com:vml" xmlns:o="urn:schemas-microsoft-com:office:office" xmlns:mv="urn:schemas-microsoft-com:mac:vml" xmlns:mo="http://schemas.microsoft.com/office/mac/office/2008/main" xmlns="">
                             <a:effectLst>
                               <a:outerShdw blurRad="63500" dist="29783" dir="3885598" algn="ctr" rotWithShape="0">
                                 <a:srgbClr val="243F60">
@@ -4492,10 +4520,10 @@
                           </a14:hiddenEffects>
                         </a:ext>
                         <a:ext uri="{FAA26D3D-D897-4be2-8F04-BA451C77F1D7}">
-                          <ma14:placeholderFlag xmlns="" xmlns:mo="http://schemas.microsoft.com/office/mac/office/2008/main" xmlns:mv="urn:schemas-microsoft-com:mac:vml" xmlns:o="urn:schemas-microsoft-com:office:office" xmlns:v="urn:schemas-microsoft-com:vml" xmlns:w10="urn:schemas-microsoft-com:office:word" xmlns:w="http://schemas.openxmlformats.org/wordprocessingml/2006/main" xmlns:ma14="http://schemas.microsoft.com/office/mac/drawingml/2011/main"/>
+                          <ma14:placeholderFlag xmlns:ma14="http://schemas.microsoft.com/office/mac/drawingml/2011/main" xmlns:w="http://schemas.openxmlformats.org/wordprocessingml/2006/main" xmlns:w10="urn:schemas-microsoft-com:office:word" xmlns:v="urn:schemas-microsoft-com:vml" xmlns:o="urn:schemas-microsoft-com:office:office" xmlns:mv="urn:schemas-microsoft-com:mac:vml" xmlns:mo="http://schemas.microsoft.com/office/mac/office/2008/main" xmlns=""/>
                         </a:ext>
                         <a:ext uri="{C572A759-6A51-4108-AA02-DFA0A04FC94B}">
-                          <ma14:wrappingTextBoxFlag xmlns="" xmlns:mo="http://schemas.microsoft.com/office/mac/office/2008/main" xmlns:mv="urn:schemas-microsoft-com:mac:vml" xmlns:o="urn:schemas-microsoft-com:office:office" xmlns:v="urn:schemas-microsoft-com:vml" xmlns:w10="urn:schemas-microsoft-com:office:word" xmlns:w="http://schemas.openxmlformats.org/wordprocessingml/2006/main" xmlns:ma14="http://schemas.microsoft.com/office/mac/drawingml/2011/main"/>
+                          <ma14:wrappingTextBoxFlag xmlns:ma14="http://schemas.microsoft.com/office/mac/drawingml/2011/main" xmlns:w="http://schemas.openxmlformats.org/wordprocessingml/2006/main" xmlns:w10="urn:schemas-microsoft-com:office:word" xmlns:v="urn:schemas-microsoft-com:vml" xmlns:o="urn:schemas-microsoft-com:office:office" xmlns:mv="urn:schemas-microsoft-com:mac:vml" xmlns:mo="http://schemas.microsoft.com/office/mac/office/2008/main" xmlns=""/>
                         </a:ext>
                       </a:extLst>
                     </wps:spPr>
@@ -4721,7 +4749,7 @@
                       <a:effectLst/>
                       <a:extLst>
                         <a:ext uri="{C572A759-6A51-4108-AA02-DFA0A04FC94B}">
-                          <ma14:wrappingTextBoxFlag xmlns="" xmlns:mo="http://schemas.microsoft.com/office/mac/office/2008/main" xmlns:mv="urn:schemas-microsoft-com:mac:vml" xmlns:o="urn:schemas-microsoft-com:office:office" xmlns:v="urn:schemas-microsoft-com:vml" xmlns:w10="urn:schemas-microsoft-com:office:word" xmlns:w="http://schemas.openxmlformats.org/wordprocessingml/2006/main" xmlns:ma14="http://schemas.microsoft.com/office/mac/drawingml/2011/main"/>
+                          <ma14:wrappingTextBoxFlag xmlns:ma14="http://schemas.microsoft.com/office/mac/drawingml/2011/main" xmlns:w="http://schemas.openxmlformats.org/wordprocessingml/2006/main" xmlns:w10="urn:schemas-microsoft-com:office:word" xmlns:v="urn:schemas-microsoft-com:vml" xmlns:o="urn:schemas-microsoft-com:office:office" xmlns:mv="urn:schemas-microsoft-com:mac:vml" xmlns:mo="http://schemas.microsoft.com/office/mac/office/2008/main" xmlns=""/>
                         </a:ext>
                       </a:extLst>
                     </wps:spPr>
@@ -4843,7 +4871,7 @@
                   </a:ln>
                   <a:extLst>
                     <a:ext uri="{FAA26D3D-D897-4be2-8F04-BA451C77F1D7}">
-                      <ma14:placeholderFlag xmlns="" xmlns:mo="http://schemas.microsoft.com/office/mac/office/2008/main" xmlns:mv="urn:schemas-microsoft-com:mac:vml" xmlns:o="urn:schemas-microsoft-com:office:office" xmlns:v="urn:schemas-microsoft-com:vml" xmlns:w10="urn:schemas-microsoft-com:office:word" xmlns:w="http://schemas.openxmlformats.org/wordprocessingml/2006/main" xmlns:ma14="http://schemas.microsoft.com/office/mac/drawingml/2011/main"/>
+                      <ma14:placeholderFlag xmlns:ma14="http://schemas.microsoft.com/office/mac/drawingml/2011/main" xmlns:w="http://schemas.openxmlformats.org/wordprocessingml/2006/main" xmlns:w10="urn:schemas-microsoft-com:office:word" xmlns:v="urn:schemas-microsoft-com:vml" xmlns:o="urn:schemas-microsoft-com:office:office" xmlns:mv="urn:schemas-microsoft-com:mac:vml" xmlns:mo="http://schemas.microsoft.com/office/mac/office/2008/main" xmlns=""/>
                     </a:ext>
                   </a:extLst>
                 </pic:spPr>
@@ -4962,7 +4990,7 @@
                       <a:effectLst/>
                       <a:extLst>
                         <a:ext uri="{C572A759-6A51-4108-AA02-DFA0A04FC94B}">
-                          <ma14:wrappingTextBoxFlag xmlns="" xmlns:mo="http://schemas.microsoft.com/office/mac/office/2008/main" xmlns:mv="urn:schemas-microsoft-com:mac:vml" xmlns:o="urn:schemas-microsoft-com:office:office" xmlns:v="urn:schemas-microsoft-com:vml" xmlns:w10="urn:schemas-microsoft-com:office:word" xmlns:w="http://schemas.openxmlformats.org/wordprocessingml/2006/main" xmlns:ma14="http://schemas.microsoft.com/office/mac/drawingml/2011/main"/>
+                          <ma14:wrappingTextBoxFlag xmlns:ma14="http://schemas.microsoft.com/office/mac/drawingml/2011/main" xmlns:w="http://schemas.openxmlformats.org/wordprocessingml/2006/main" xmlns:w10="urn:schemas-microsoft-com:office:word" xmlns:v="urn:schemas-microsoft-com:vml" xmlns:o="urn:schemas-microsoft-com:office:office" xmlns:mv="urn:schemas-microsoft-com:mac:vml" xmlns:mo="http://schemas.microsoft.com/office/mac/office/2008/main" xmlns=""/>
                         </a:ext>
                       </a:extLst>
                     </wps:spPr>
@@ -5221,7 +5249,7 @@
                       <a:effectLst/>
                       <a:extLst>
                         <a:ext uri="{C572A759-6A51-4108-AA02-DFA0A04FC94B}">
-                          <ma14:wrappingTextBoxFlag xmlns="" xmlns:mo="http://schemas.microsoft.com/office/mac/office/2008/main" xmlns:mv="urn:schemas-microsoft-com:mac:vml" xmlns:o="urn:schemas-microsoft-com:office:office" xmlns:v="urn:schemas-microsoft-com:vml" xmlns:w10="urn:schemas-microsoft-com:office:word" xmlns:w="http://schemas.openxmlformats.org/wordprocessingml/2006/main" xmlns:ma14="http://schemas.microsoft.com/office/mac/drawingml/2011/main"/>
+                          <ma14:wrappingTextBoxFlag xmlns:ma14="http://schemas.microsoft.com/office/mac/drawingml/2011/main" xmlns:w="http://schemas.openxmlformats.org/wordprocessingml/2006/main" xmlns:w10="urn:schemas-microsoft-com:office:word" xmlns:v="urn:schemas-microsoft-com:vml" xmlns:o="urn:schemas-microsoft-com:office:office" xmlns:mv="urn:schemas-microsoft-com:mac:vml" xmlns:mo="http://schemas.microsoft.com/office/mac/office/2008/main" xmlns=""/>
                         </a:ext>
                       </a:extLst>
                     </wps:spPr>
@@ -5355,7 +5383,7 @@
                   </a:ln>
                   <a:extLst>
                     <a:ext uri="{FAA26D3D-D897-4be2-8F04-BA451C77F1D7}">
-                      <ma14:placeholderFlag xmlns="" xmlns:mo="http://schemas.microsoft.com/office/mac/office/2008/main" xmlns:mv="urn:schemas-microsoft-com:mac:vml" xmlns:o="urn:schemas-microsoft-com:office:office" xmlns:v="urn:schemas-microsoft-com:vml" xmlns:w10="urn:schemas-microsoft-com:office:word" xmlns:w="http://schemas.openxmlformats.org/wordprocessingml/2006/main" xmlns:ma14="http://schemas.microsoft.com/office/mac/drawingml/2011/main"/>
+                      <ma14:placeholderFlag xmlns:ma14="http://schemas.microsoft.com/office/mac/drawingml/2011/main" xmlns:w="http://schemas.openxmlformats.org/wordprocessingml/2006/main" xmlns:w10="urn:schemas-microsoft-com:office:word" xmlns:v="urn:schemas-microsoft-com:vml" xmlns:o="urn:schemas-microsoft-com:office:office" xmlns:mv="urn:schemas-microsoft-com:mac:vml" xmlns:mo="http://schemas.microsoft.com/office/mac/office/2008/main" xmlns=""/>
                     </a:ext>
                   </a:extLst>
                 </pic:spPr>
@@ -11435,7 +11463,7 @@
 </file>
 
 <file path=customXml/itemProps1.xml><?xml version="1.0" encoding="utf-8"?>
-<ds:datastoreItem xmlns:ds="http://schemas.openxmlformats.org/officeDocument/2006/customXml" ds:itemID="{03E129FB-0249-46B5-B04B-2C266F292904}">
+<ds:datastoreItem xmlns:ds="http://schemas.openxmlformats.org/officeDocument/2006/customXml" ds:itemID="{3F3C149A-70A4-44A2-9DA5-98A6247DFA0D}">
   <ds:schemaRefs>
     <ds:schemaRef ds:uri="http://schemas.openxmlformats.org/officeDocument/2006/bibliography"/>
   </ds:schemaRefs>

</xml_diff>